<commit_message>
Adicionado imagem ao diagrama
</commit_message>
<xml_diff>
--- a/Diagrama_Trust_Ecom.docx
+++ b/Diagrama_Trust_Ecom.docx
@@ -35,7 +35,7 @@
           <w:bCs/>
         </w:rPr>
         <w:pict w14:anchorId="6B74CF6B">
-          <v:rect id="_x0000_i1109" style="width:0;height:1.5pt" o:hralign="center" o:hrstd="t" o:hr="t" fillcolor="#a0a0a0" stroked="f"/>
+          <v:rect id="_x0000_i1025" style="width:0;height:1.5pt" o:hralign="center" o:hrstd="t" o:hr="t" fillcolor="#a0a0a0" stroked="f"/>
         </w:pict>
       </w:r>
     </w:p>
@@ -133,7 +133,7 @@
           <w:bCs/>
         </w:rPr>
         <w:pict w14:anchorId="7B462764">
-          <v:rect id="_x0000_i1110" style="width:0;height:1.5pt" o:hralign="center" o:hrstd="t" o:hr="t" fillcolor="#a0a0a0" stroked="f"/>
+          <v:rect id="_x0000_i1026" style="width:0;height:1.5pt" o:hralign="center" o:hrstd="t" o:hr="t" fillcolor="#a0a0a0" stroked="f"/>
         </w:pict>
       </w:r>
     </w:p>
@@ -215,13 +215,7 @@
         </w:numPr>
       </w:pPr>
       <w:r>
-        <w:t xml:space="preserve">Armazena todas as informações como dados dos vendedores, registros de verificação, histórico do </w:t>
-      </w:r>
-      <w:r>
-        <w:t>selo etc.</w:t>
-      </w:r>
-      <w:r>
-        <w:t xml:space="preserve"> Pode usar bancos de dados relacionais (MySQL, PostgreSQL) e/ou NoSQL.</w:t>
+        <w:t>Armazena todas as informações como dados dos vendedores, registros de verificação, histórico do selo etc. Pode usar bancos de dados relacionais (MySQL, PostgreSQL) e/ou NoSQL.</w:t>
       </w:r>
     </w:p>
     <w:p>
@@ -268,7 +262,7 @@
           <w:bCs/>
         </w:rPr>
         <w:pict w14:anchorId="4D621A58">
-          <v:rect id="_x0000_i1111" style="width:0;height:1.5pt" o:hralign="center" o:hrstd="t" o:hr="t" fillcolor="#a0a0a0" stroked="f"/>
+          <v:rect id="_x0000_i1027" style="width:0;height:1.5pt" o:hralign="center" o:hrstd="t" o:hr="t" fillcolor="#a0a0a0" stroked="f"/>
         </w:pict>
       </w:r>
     </w:p>
@@ -279,6 +273,60 @@
           <w:bCs/>
         </w:rPr>
       </w:pPr>
+      <w:r>
+        <w:rPr>
+          <w:b/>
+          <w:bCs/>
+        </w:rPr>
+        <w:drawing>
+          <wp:inline distT="0" distB="0" distL="0" distR="0" wp14:anchorId="7C590ED0" wp14:editId="50F55613">
+            <wp:extent cx="5400040" cy="3167380"/>
+            <wp:effectExtent l="0" t="0" r="0" b="0"/>
+            <wp:docPr id="344848655" name="Imagem 2" descr="Diagrama&#10;&#10;O conteúdo gerado por IA pode estar incorreto."/>
+            <wp:cNvGraphicFramePr>
+              <a:graphicFrameLocks xmlns:a="http://schemas.openxmlformats.org/drawingml/2006/main" noChangeAspect="1"/>
+            </wp:cNvGraphicFramePr>
+            <a:graphic xmlns:a="http://schemas.openxmlformats.org/drawingml/2006/main">
+              <a:graphicData uri="http://schemas.openxmlformats.org/drawingml/2006/picture">
+                <pic:pic xmlns:pic="http://schemas.openxmlformats.org/drawingml/2006/picture">
+                  <pic:nvPicPr>
+                    <pic:cNvPr id="344848655" name="Imagem 2" descr="Diagrama&#10;&#10;O conteúdo gerado por IA pode estar incorreto."/>
+                    <pic:cNvPicPr>
+                      <a:picLocks noChangeAspect="1" noChangeArrowheads="1"/>
+                    </pic:cNvPicPr>
+                  </pic:nvPicPr>
+                  <pic:blipFill>
+                    <a:blip r:embed="rId5">
+                      <a:extLst>
+                        <a:ext uri="{28A0092B-C50C-407E-A947-70E740481C1C}">
+                          <a14:useLocalDpi xmlns:a14="http://schemas.microsoft.com/office/drawing/2010/main" val="0"/>
+                        </a:ext>
+                      </a:extLst>
+                    </a:blip>
+                    <a:srcRect/>
+                    <a:stretch>
+                      <a:fillRect/>
+                    </a:stretch>
+                  </pic:blipFill>
+                  <pic:spPr bwMode="auto">
+                    <a:xfrm>
+                      <a:off x="0" y="0"/>
+                      <a:ext cx="5400040" cy="3167380"/>
+                    </a:xfrm>
+                    <a:prstGeom prst="rect">
+                      <a:avLst/>
+                    </a:prstGeom>
+                    <a:noFill/>
+                    <a:ln>
+                      <a:noFill/>
+                    </a:ln>
+                  </pic:spPr>
+                </pic:pic>
+              </a:graphicData>
+            </a:graphic>
+          </wp:inline>
+        </w:drawing>
+      </w:r>
     </w:p>
     <w:p>
       <w:pPr>
@@ -333,13 +381,7 @@
         </w:numPr>
       </w:pPr>
       <w:r>
-        <w:t xml:space="preserve">Administrador: Monitora e </w:t>
-      </w:r>
-      <w:r>
-        <w:t>gerência</w:t>
-      </w:r>
-      <w:r>
-        <w:t xml:space="preserve"> os cadastros e o uso do selo.</w:t>
+        <w:t>Administrador: Monitora e gerência os cadastros e o uso do selo.</w:t>
       </w:r>
     </w:p>
     <w:p>
@@ -388,7 +430,7 @@
           <w:bCs/>
         </w:rPr>
         <w:pict w14:anchorId="479974EA">
-          <v:rect id="_x0000_i1112" style="width:0;height:1.5pt" o:hralign="center" o:hrstd="t" o:hr="t" fillcolor="#a0a0a0" stroked="f"/>
+          <v:rect id="_x0000_i1028" style="width:0;height:1.5pt" o:hralign="center" o:hrstd="t" o:hr="t" fillcolor="#a0a0a0" stroked="f"/>
         </w:pict>
       </w:r>
     </w:p>
@@ -415,6 +457,7 @@
         </w:numPr>
       </w:pPr>
       <w:r>
+        <w:lastRenderedPageBreak/>
         <w:t>Front-End e Back-End:</w:t>
       </w:r>
       <w:r>

</xml_diff>